<commit_message>
add two new books
</commit_message>
<xml_diff>
--- a/2023_CJ/tamplate.docx
+++ b/2023_CJ/tamplate.docx
@@ -13,6 +13,25 @@
           <w:lang w:val="cs-CZ"/>
         </w:rPr>
         <w:t xml:space="preserve">Druh: </w:t>
+      </w:r>
+    </w:p>
+    <w:p>
+      <w:pPr>
+        <w:rPr>
+          <w:lang w:val="cs-CZ"/>
+        </w:rPr>
+      </w:pPr>
+      <w:r>
+        <w:rPr>
+          <w:lang w:val="cs-CZ"/>
+        </w:rPr>
+        <w:t>Forma</w:t>
+      </w:r>
+      <w:r>
+        <w:rPr>
+          <w:lang w:val="cs-CZ"/>
+        </w:rPr>
+        <w:t>:</w:t>
       </w:r>
     </w:p>
     <w:p>

</xml_diff>

<commit_message>
clean something, edit some files, create more materials
</commit_message>
<xml_diff>
--- a/2023_CJ/tamplate.docx
+++ b/2023_CJ/tamplate.docx
@@ -84,19 +84,6 @@
           <w:lang w:val="cs-CZ"/>
         </w:rPr>
         <w:t>Motivy:</w:t>
-      </w:r>
-    </w:p>
-    <w:p>
-      <w:pPr>
-        <w:rPr>
-          <w:lang w:val="cs-CZ"/>
-        </w:rPr>
-      </w:pPr>
-      <w:r>
-        <w:rPr>
-          <w:lang w:val="cs-CZ"/>
-        </w:rPr>
-        <w:t>Figury:</w:t>
       </w:r>
     </w:p>
     <w:p>

</xml_diff>